<commit_message>
Some changes in files
</commit_message>
<xml_diff>
--- a/ACF TEXTS/Ответ руководителю DELTA.docx
+++ b/ACF TEXTS/Ответ руководителю DELTA.docx
@@ -4,415 +4,546 @@
   <w:body>
     <w:p>
       <w:pPr>
-        <w:ind w:firstLine="851"/>
+        <w:spacing w:after="0"/>
+        <w:ind w:firstLine="567"/>
         <w:jc w:val="both"/>
         <w:rPr>
-          <w:sz w:val="32"/>
-        </w:rPr>
-      </w:pPr>
-      <w:r>
-        <w:rPr>
-          <w:sz w:val="32"/>
-        </w:rPr>
-        <w:t xml:space="preserve">Доброго дня, Андрей! </w:t>
-      </w:r>
-      <w:r>
-        <w:rPr>
-          <w:sz w:val="32"/>
-        </w:rPr>
-        <w:t>Благодарим Вас за обращение</w:t>
-      </w:r>
-      <w:r>
-        <w:rPr>
-          <w:sz w:val="32"/>
+          <w:rFonts w:ascii="Times New Roman" w:hAnsi="Times New Roman" w:cs="Times New Roman"/>
+          <w:color w:val="000000"/>
+          <w:sz w:val="28"/>
+          <w:szCs w:val="28"/>
+          <w:shd w:val="clear" w:color="auto" w:fill="FFFFFF"/>
+        </w:rPr>
+      </w:pPr>
+      <w:r>
+        <w:rPr>
+          <w:rFonts w:ascii="Times New Roman" w:hAnsi="Times New Roman" w:cs="Times New Roman"/>
+          <w:color w:val="000000"/>
+          <w:sz w:val="28"/>
+          <w:szCs w:val="28"/>
+          <w:shd w:val="clear" w:color="auto" w:fill="FFFFFF"/>
+        </w:rPr>
+        <w:t xml:space="preserve">Доброго дня, Андрей! Благодарим Вас за обращение и в ответ на Ваше письмо, информируем, что руководство SPPD </w:t>
+      </w:r>
+      <w:proofErr w:type="spellStart"/>
+      <w:r>
+        <w:rPr>
+          <w:rFonts w:ascii="Times New Roman" w:hAnsi="Times New Roman" w:cs="Times New Roman"/>
+          <w:color w:val="000000"/>
+          <w:sz w:val="28"/>
+          <w:szCs w:val="28"/>
+          <w:shd w:val="clear" w:color="auto" w:fill="FFFFFF"/>
+        </w:rPr>
+        <w:t>AntiCrime</w:t>
+      </w:r>
+      <w:proofErr w:type="spellEnd"/>
+      <w:r>
+        <w:rPr>
+          <w:rFonts w:ascii="Times New Roman" w:hAnsi="Times New Roman" w:cs="Times New Roman"/>
+          <w:color w:val="000000"/>
+          <w:sz w:val="28"/>
+          <w:szCs w:val="28"/>
+          <w:shd w:val="clear" w:color="auto" w:fill="FFFFFF"/>
         </w:rPr>
         <w:t xml:space="preserve"> </w:t>
       </w:r>
-      <w:r>
-        <w:rPr>
-          <w:sz w:val="32"/>
-        </w:rPr>
-        <w:t>и в</w:t>
-      </w:r>
-      <w:r>
-        <w:rPr>
-          <w:sz w:val="32"/>
-        </w:rPr>
-        <w:t xml:space="preserve"> ответ на Ваше </w:t>
-      </w:r>
-      <w:r>
-        <w:rPr>
-          <w:sz w:val="32"/>
-        </w:rPr>
-        <w:t>письмо, сообщаем,</w:t>
-      </w:r>
-      <w:r>
-        <w:rPr>
-          <w:sz w:val="32"/>
-        </w:rPr>
-        <w:t xml:space="preserve"> что руководство </w:t>
-      </w:r>
-      <w:r>
-        <w:rPr>
-          <w:sz w:val="32"/>
-          <w:lang w:val="en-US"/>
-        </w:rPr>
-        <w:t>SPPD </w:t>
-      </w:r>
       <w:proofErr w:type="spellStart"/>
       <w:r>
         <w:rPr>
-          <w:sz w:val="32"/>
-          <w:lang w:val="en-US"/>
-        </w:rPr>
-        <w:t>AntiCrime</w:t>
+          <w:rFonts w:ascii="Times New Roman" w:hAnsi="Times New Roman" w:cs="Times New Roman"/>
+          <w:color w:val="000000"/>
+          <w:sz w:val="28"/>
+          <w:szCs w:val="28"/>
+          <w:shd w:val="clear" w:color="auto" w:fill="FFFFFF"/>
+        </w:rPr>
+        <w:t>Force</w:t>
       </w:r>
       <w:proofErr w:type="spellEnd"/>
       <w:r>
         <w:rPr>
-          <w:sz w:val="32"/>
-        </w:rPr>
-        <w:t xml:space="preserve"> </w:t>
+          <w:rFonts w:ascii="Times New Roman" w:hAnsi="Times New Roman" w:cs="Times New Roman"/>
+          <w:color w:val="000000"/>
+          <w:sz w:val="28"/>
+          <w:szCs w:val="28"/>
+          <w:shd w:val="clear" w:color="auto" w:fill="FFFFFF"/>
+        </w:rPr>
+        <w:br/>
+      </w:r>
+      <w:r>
+        <w:rPr>
+          <w:rFonts w:ascii="Times New Roman" w:hAnsi="Times New Roman" w:cs="Times New Roman"/>
+          <w:color w:val="000000"/>
+          <w:sz w:val="28"/>
+          <w:szCs w:val="28"/>
+          <w:shd w:val="clear" w:color="auto" w:fill="FFFFFF"/>
+        </w:rPr>
+        <w:t xml:space="preserve">(ныне – SPPD ACF </w:t>
       </w:r>
       <w:proofErr w:type="spellStart"/>
       <w:r>
         <w:rPr>
-          <w:sz w:val="32"/>
-        </w:rPr>
-        <w:t>Force</w:t>
+          <w:rFonts w:ascii="Times New Roman" w:hAnsi="Times New Roman" w:cs="Times New Roman"/>
+          <w:color w:val="000000"/>
+          <w:sz w:val="28"/>
+          <w:szCs w:val="28"/>
+          <w:shd w:val="clear" w:color="auto" w:fill="FFFFFF"/>
+        </w:rPr>
+        <w:t>Division</w:t>
       </w:r>
       <w:proofErr w:type="spellEnd"/>
       <w:r>
         <w:rPr>
-          <w:sz w:val="32"/>
-        </w:rPr>
-        <w:t xml:space="preserve"> (ныне – SPPD ACF </w:t>
+          <w:rFonts w:ascii="Times New Roman" w:hAnsi="Times New Roman" w:cs="Times New Roman"/>
+          <w:color w:val="000000"/>
+          <w:sz w:val="28"/>
+          <w:szCs w:val="28"/>
+          <w:shd w:val="clear" w:color="auto" w:fill="FFFFFF"/>
+        </w:rPr>
+        <w:t xml:space="preserve">), полицейского департамента города Сан </w:t>
       </w:r>
       <w:proofErr w:type="spellStart"/>
       <w:r>
         <w:rPr>
-          <w:sz w:val="32"/>
-        </w:rPr>
-        <w:t>Division</w:t>
+          <w:rFonts w:ascii="Times New Roman" w:hAnsi="Times New Roman" w:cs="Times New Roman"/>
+          <w:color w:val="000000"/>
+          <w:sz w:val="28"/>
+          <w:szCs w:val="28"/>
+          <w:shd w:val="clear" w:color="auto" w:fill="FFFFFF"/>
+        </w:rPr>
+        <w:t>Паро</w:t>
       </w:r>
       <w:proofErr w:type="spellEnd"/>
       <w:r>
         <w:rPr>
-          <w:sz w:val="32"/>
-        </w:rPr>
-        <w:t xml:space="preserve">), полицейского департамента города </w:t>
-      </w:r>
-      <w:proofErr w:type="gramStart"/>
-      <w:r>
-        <w:rPr>
-          <w:sz w:val="32"/>
-        </w:rPr>
-        <w:t>Сан-</w:t>
-      </w:r>
-      <w:proofErr w:type="spellStart"/>
-      <w:r>
-        <w:rPr>
-          <w:sz w:val="32"/>
-        </w:rPr>
-        <w:t>Паро</w:t>
-      </w:r>
-      <w:proofErr w:type="spellEnd"/>
-      <w:proofErr w:type="gramEnd"/>
-      <w:r>
-        <w:rPr>
-          <w:sz w:val="32"/>
-        </w:rPr>
-        <w:t xml:space="preserve"> рассмотрело Ваше предложение и сообщает,</w:t>
-      </w:r>
-      <w:r>
-        <w:rPr>
-          <w:sz w:val="32"/>
-        </w:rPr>
-        <w:t xml:space="preserve"> что</w:t>
-      </w:r>
-      <w:r>
-        <w:rPr>
-          <w:sz w:val="32"/>
-        </w:rPr>
-        <w:t xml:space="preserve"> предложение не может быть принято</w:t>
-      </w:r>
-      <w:r>
-        <w:rPr>
-          <w:sz w:val="32"/>
-        </w:rPr>
-        <w:t>, в связи со следующими обстоятельствами</w:t>
-      </w:r>
-      <w:r>
-        <w:rPr>
-          <w:sz w:val="32"/>
-        </w:rPr>
-        <w:t>:</w:t>
+          <w:rFonts w:ascii="Times New Roman" w:hAnsi="Times New Roman" w:cs="Times New Roman"/>
+          <w:color w:val="000000"/>
+          <w:sz w:val="28"/>
+          <w:szCs w:val="28"/>
+          <w:shd w:val="clear" w:color="auto" w:fill="FFFFFF"/>
+        </w:rPr>
+        <w:t xml:space="preserve"> (далее – Дивизион) рассмотрело Ваше предложение и сообщает, ч</w:t>
+      </w:r>
+      <w:r>
+        <w:rPr>
+          <w:rFonts w:ascii="Times New Roman" w:hAnsi="Times New Roman" w:cs="Times New Roman"/>
+          <w:color w:val="000000"/>
+          <w:sz w:val="28"/>
+          <w:szCs w:val="28"/>
+          <w:shd w:val="clear" w:color="auto" w:fill="FFFFFF"/>
+        </w:rPr>
+        <w:t>то оно</w:t>
+      </w:r>
+      <w:r>
+        <w:rPr>
+          <w:rFonts w:ascii="Times New Roman" w:hAnsi="Times New Roman" w:cs="Times New Roman"/>
+          <w:color w:val="000000"/>
+          <w:sz w:val="28"/>
+          <w:szCs w:val="28"/>
+          <w:shd w:val="clear" w:color="auto" w:fill="FFFFFF"/>
+        </w:rPr>
+        <w:br/>
+      </w:r>
+      <w:r>
+        <w:rPr>
+          <w:rFonts w:ascii="Times New Roman" w:hAnsi="Times New Roman" w:cs="Times New Roman"/>
+          <w:color w:val="000000"/>
+          <w:sz w:val="28"/>
+          <w:szCs w:val="28"/>
+          <w:shd w:val="clear" w:color="auto" w:fill="FFFFFF"/>
+        </w:rPr>
+        <w:t xml:space="preserve">не может быть рассмотрено положительно, в связи со следующими </w:t>
+      </w:r>
+      <w:bookmarkStart w:id="0" w:name="_GoBack"/>
+      <w:bookmarkEnd w:id="0"/>
+      <w:r>
+        <w:rPr>
+          <w:rFonts w:ascii="Times New Roman" w:hAnsi="Times New Roman" w:cs="Times New Roman"/>
+          <w:color w:val="000000"/>
+          <w:sz w:val="28"/>
+          <w:szCs w:val="28"/>
+          <w:shd w:val="clear" w:color="auto" w:fill="FFFFFF"/>
+        </w:rPr>
+        <w:t>обстоятельствами:</w:t>
       </w:r>
     </w:p>
     <w:p>
       <w:pPr>
-        <w:pStyle w:val="a3"/>
-        <w:numPr>
-          <w:ilvl w:val="0"/>
-          <w:numId w:val="1"/>
-        </w:numPr>
         <w:tabs>
-          <w:tab w:val="left" w:pos="851"/>
+          <w:tab w:val="left" w:pos="993"/>
         </w:tabs>
-        <w:ind w:left="0" w:firstLine="851"/>
+        <w:spacing w:after="0"/>
+        <w:ind w:firstLine="567"/>
         <w:jc w:val="both"/>
         <w:rPr>
-          <w:sz w:val="32"/>
-        </w:rPr>
-      </w:pPr>
-      <w:proofErr w:type="gramStart"/>
-      <w:r>
-        <w:rPr>
-          <w:sz w:val="32"/>
-        </w:rPr>
-        <w:t xml:space="preserve">Концептуальная модель дивизиона </w:t>
-      </w:r>
-      <w:r>
-        <w:rPr>
-          <w:sz w:val="32"/>
-          <w:lang w:val="en-US"/>
-        </w:rPr>
-        <w:t>SPPD</w:t>
-      </w:r>
-      <w:r>
-        <w:rPr>
-          <w:sz w:val="32"/>
-        </w:rPr>
-        <w:t xml:space="preserve"> </w:t>
-      </w:r>
-      <w:proofErr w:type="spellStart"/>
-      <w:r>
-        <w:rPr>
-          <w:sz w:val="32"/>
-          <w:lang w:val="en-US"/>
-        </w:rPr>
-        <w:t>AntiCrime</w:t>
-      </w:r>
-      <w:proofErr w:type="spellEnd"/>
-      <w:r>
-        <w:rPr>
-          <w:sz w:val="32"/>
-        </w:rPr>
-        <w:t xml:space="preserve"> </w:t>
-      </w:r>
-      <w:r>
-        <w:rPr>
-          <w:sz w:val="32"/>
-          <w:lang w:val="en-US"/>
-        </w:rPr>
-        <w:t>Force</w:t>
-      </w:r>
-      <w:r>
-        <w:rPr>
-          <w:sz w:val="32"/>
-        </w:rPr>
-        <w:t xml:space="preserve"> разрабатывается и развивается с 2011 года</w:t>
-      </w:r>
-      <w:r>
-        <w:rPr>
-          <w:sz w:val="32"/>
-        </w:rPr>
-        <w:t xml:space="preserve">, </w:t>
-      </w:r>
-      <w:r>
-        <w:rPr>
-          <w:sz w:val="32"/>
-        </w:rPr>
-        <w:t xml:space="preserve">в </w:t>
-      </w:r>
-      <w:r>
-        <w:rPr>
-          <w:sz w:val="32"/>
-        </w:rPr>
-        <w:t>связи,</w:t>
-      </w:r>
-      <w:r>
-        <w:rPr>
-          <w:sz w:val="32"/>
-        </w:rPr>
-        <w:t xml:space="preserve"> с </w:t>
-      </w:r>
-      <w:r>
-        <w:rPr>
-          <w:sz w:val="32"/>
-        </w:rPr>
-        <w:t>чем</w:t>
-      </w:r>
-      <w:r>
-        <w:rPr>
-          <w:sz w:val="32"/>
-        </w:rPr>
-        <w:t xml:space="preserve"> данный проект стал очень ценным</w:t>
-      </w:r>
-      <w:r>
-        <w:rPr>
-          <w:sz w:val="32"/>
-        </w:rPr>
-        <w:t xml:space="preserve"> д</w:t>
-      </w:r>
-      <w:r>
-        <w:rPr>
-          <w:sz w:val="32"/>
-        </w:rPr>
-        <w:t xml:space="preserve">ля </w:t>
-      </w:r>
-      <w:r>
-        <w:rPr>
-          <w:sz w:val="32"/>
-        </w:rPr>
-        <w:t>сотрудников</w:t>
-      </w:r>
-      <w:r>
-        <w:rPr>
-          <w:sz w:val="32"/>
-        </w:rPr>
-        <w:t xml:space="preserve"> стоящих не только у истоков проектирования</w:t>
-      </w:r>
-      <w:r>
-        <w:rPr>
-          <w:sz w:val="32"/>
-        </w:rPr>
-        <w:t xml:space="preserve"> и реализации </w:t>
-      </w:r>
-      <w:r>
-        <w:rPr>
-          <w:sz w:val="32"/>
-        </w:rPr>
-        <w:t>идеи</w:t>
-      </w:r>
-      <w:r>
-        <w:rPr>
-          <w:sz w:val="32"/>
-        </w:rPr>
-        <w:t xml:space="preserve">, </w:t>
-      </w:r>
-      <w:r>
-        <w:rPr>
-          <w:sz w:val="32"/>
-        </w:rPr>
-        <w:t>но</w:t>
-      </w:r>
-      <w:r>
-        <w:rPr>
-          <w:sz w:val="32"/>
-        </w:rPr>
-        <w:t xml:space="preserve"> и для </w:t>
-      </w:r>
-      <w:r>
-        <w:rPr>
-          <w:sz w:val="32"/>
-        </w:rPr>
-        <w:t>вступивших в состав в период активности проекта в 2014 - 2015 гг. а также сотрудников вступивших относительно недавно</w:t>
-      </w:r>
-      <w:r>
-        <w:rPr>
-          <w:sz w:val="32"/>
-        </w:rPr>
-        <w:t>;</w:t>
-      </w:r>
-      <w:proofErr w:type="gramEnd"/>
+          <w:rFonts w:ascii="Times New Roman" w:hAnsi="Times New Roman" w:cs="Times New Roman"/>
+          <w:color w:val="000000"/>
+          <w:sz w:val="28"/>
+          <w:szCs w:val="28"/>
+          <w:shd w:val="clear" w:color="auto" w:fill="FFFFFF"/>
+        </w:rPr>
+      </w:pPr>
+      <w:r>
+        <w:rPr>
+          <w:rFonts w:ascii="Times New Roman" w:hAnsi="Times New Roman" w:cs="Times New Roman"/>
+          <w:color w:val="000000"/>
+          <w:sz w:val="28"/>
+          <w:szCs w:val="28"/>
+          <w:shd w:val="clear" w:color="auto" w:fill="FFFFFF"/>
+        </w:rPr>
+        <w:t>1.</w:t>
+      </w:r>
+      <w:r>
+        <w:rPr>
+          <w:rFonts w:ascii="Times New Roman" w:hAnsi="Times New Roman" w:cs="Times New Roman"/>
+          <w:color w:val="000000"/>
+          <w:sz w:val="28"/>
+          <w:szCs w:val="28"/>
+          <w:shd w:val="clear" w:color="auto" w:fill="FFFFFF"/>
+        </w:rPr>
+        <w:tab/>
+      </w:r>
+      <w:r>
+        <w:rPr>
+          <w:rFonts w:ascii="Times New Roman" w:hAnsi="Times New Roman" w:cs="Times New Roman"/>
+          <w:color w:val="000000"/>
+          <w:sz w:val="28"/>
+          <w:szCs w:val="28"/>
+          <w:shd w:val="clear" w:color="auto" w:fill="FFFFFF"/>
+        </w:rPr>
+        <w:t>Концептуальная модель Дивизиона разрабатывается и развивается с 2011 года, в связи с чем, данный проект стал очень ценным для сотрудников, которые стояли не только у истоков зарождения и реализации идеи, но и для вступивших в его состав в период активности в 2014 - 2015 гг. а также недавно присоединившихся сотрудников;</w:t>
+      </w:r>
     </w:p>
     <w:p>
       <w:pPr>
-        <w:pStyle w:val="a3"/>
-        <w:numPr>
-          <w:ilvl w:val="0"/>
-          <w:numId w:val="1"/>
-        </w:numPr>
         <w:tabs>
-          <w:tab w:val="left" w:pos="851"/>
+          <w:tab w:val="left" w:pos="993"/>
         </w:tabs>
-        <w:ind w:left="0" w:firstLine="851"/>
+        <w:spacing w:after="0"/>
+        <w:ind w:firstLine="567"/>
         <w:jc w:val="both"/>
         <w:rPr>
-          <w:sz w:val="32"/>
-        </w:rPr>
-      </w:pPr>
-      <w:r>
-        <w:rPr>
-          <w:sz w:val="32"/>
-        </w:rPr>
-        <w:t>Идеология сообщества «</w:t>
-      </w:r>
-      <w:r>
-        <w:rPr>
-          <w:sz w:val="32"/>
-          <w:lang w:val="en-US"/>
-        </w:rPr>
-        <w:t>DELTA</w:t>
-      </w:r>
-      <w:r>
-        <w:rPr>
-          <w:sz w:val="32"/>
-        </w:rPr>
-        <w:t>»</w:t>
-      </w:r>
-      <w:r>
-        <w:rPr>
-          <w:sz w:val="32"/>
-        </w:rPr>
-        <w:t xml:space="preserve"> </w:t>
-      </w:r>
-      <w:r>
-        <w:rPr>
-          <w:sz w:val="32"/>
-        </w:rPr>
-        <w:t xml:space="preserve">несёт собой концепцию военизированного </w:t>
-      </w:r>
-      <w:r>
-        <w:rPr>
-          <w:sz w:val="32"/>
-        </w:rPr>
-        <w:t>подразделени</w:t>
-      </w:r>
-      <w:r>
-        <w:rPr>
-          <w:sz w:val="32"/>
-        </w:rPr>
-        <w:t>я</w:t>
-      </w:r>
-      <w:r>
-        <w:rPr>
-          <w:sz w:val="32"/>
-        </w:rPr>
-        <w:t xml:space="preserve"> специального назначения Армии США</w:t>
-      </w:r>
-      <w:r>
-        <w:rPr>
-          <w:sz w:val="32"/>
-        </w:rPr>
-        <w:t>,</w:t>
-      </w:r>
-      <w:r>
-        <w:rPr>
-          <w:sz w:val="32"/>
-        </w:rPr>
-        <w:t xml:space="preserve"> которая по своему функционалу в значительной степени различается с функциями полиции города и теми процедурами, установленными в рамках компетенции исполнительной власти. Это является основополагающим и фундаментальным различием между нашими организациями.</w:t>
+          <w:rFonts w:ascii="Times New Roman" w:hAnsi="Times New Roman" w:cs="Times New Roman"/>
+          <w:color w:val="000000"/>
+          <w:sz w:val="28"/>
+          <w:szCs w:val="28"/>
+          <w:shd w:val="clear" w:color="auto" w:fill="FFFFFF"/>
+        </w:rPr>
+      </w:pPr>
+      <w:r>
+        <w:rPr>
+          <w:rFonts w:ascii="Times New Roman" w:hAnsi="Times New Roman" w:cs="Times New Roman"/>
+          <w:color w:val="000000"/>
+          <w:sz w:val="28"/>
+          <w:szCs w:val="28"/>
+          <w:shd w:val="clear" w:color="auto" w:fill="FFFFFF"/>
+        </w:rPr>
+        <w:t>2.</w:t>
+      </w:r>
+      <w:r>
+        <w:rPr>
+          <w:rFonts w:ascii="Times New Roman" w:hAnsi="Times New Roman" w:cs="Times New Roman"/>
+          <w:color w:val="000000"/>
+          <w:sz w:val="28"/>
+          <w:szCs w:val="28"/>
+          <w:shd w:val="clear" w:color="auto" w:fill="FFFFFF"/>
+        </w:rPr>
+        <w:tab/>
+      </w:r>
+      <w:r>
+        <w:rPr>
+          <w:rFonts w:ascii="Times New Roman" w:hAnsi="Times New Roman" w:cs="Times New Roman"/>
+          <w:color w:val="000000"/>
+          <w:sz w:val="28"/>
+          <w:szCs w:val="28"/>
+          <w:shd w:val="clear" w:color="auto" w:fill="FFFFFF"/>
+        </w:rPr>
+        <w:t xml:space="preserve">Кадровая политика Дивизиона основывается на подборе </w:t>
+      </w:r>
+      <w:proofErr w:type="gramStart"/>
+      <w:r>
+        <w:rPr>
+          <w:rFonts w:ascii="Times New Roman" w:hAnsi="Times New Roman" w:cs="Times New Roman"/>
+          <w:color w:val="000000"/>
+          <w:sz w:val="28"/>
+          <w:szCs w:val="28"/>
+          <w:shd w:val="clear" w:color="auto" w:fill="FFFFFF"/>
+        </w:rPr>
+        <w:t>более квалитативных</w:t>
+      </w:r>
+      <w:proofErr w:type="gramEnd"/>
+      <w:r>
+        <w:rPr>
+          <w:rFonts w:ascii="Times New Roman" w:hAnsi="Times New Roman" w:cs="Times New Roman"/>
+          <w:color w:val="000000"/>
+          <w:sz w:val="28"/>
+          <w:szCs w:val="28"/>
+          <w:shd w:val="clear" w:color="auto" w:fill="FFFFFF"/>
+        </w:rPr>
+        <w:t xml:space="preserve"> кадров, но эта политика зачастую несёт за собой ущерб в достижении количественных показателей, в связи с этим, требования, предъявляемые к кандидатам на вступление, имеют более строгий и целевой характер, чем те требования, которые установлены в </w:t>
+      </w:r>
+      <w:proofErr w:type="spellStart"/>
+      <w:r>
+        <w:rPr>
+          <w:rFonts w:ascii="Times New Roman" w:hAnsi="Times New Roman" w:cs="Times New Roman"/>
+          <w:color w:val="000000"/>
+          <w:sz w:val="28"/>
+          <w:szCs w:val="28"/>
+          <w:shd w:val="clear" w:color="auto" w:fill="FFFFFF"/>
+        </w:rPr>
+        <w:t>Delta</w:t>
+      </w:r>
+      <w:proofErr w:type="spellEnd"/>
+      <w:r>
+        <w:rPr>
+          <w:rFonts w:ascii="Times New Roman" w:hAnsi="Times New Roman" w:cs="Times New Roman"/>
+          <w:color w:val="000000"/>
+          <w:sz w:val="28"/>
+          <w:szCs w:val="28"/>
+          <w:shd w:val="clear" w:color="auto" w:fill="FFFFFF"/>
+        </w:rPr>
+        <w:t xml:space="preserve"> на данный момент;</w:t>
       </w:r>
     </w:p>
     <w:p>
       <w:pPr>
-        <w:pStyle w:val="a3"/>
-        <w:numPr>
-          <w:ilvl w:val="0"/>
-          <w:numId w:val="1"/>
-        </w:numPr>
         <w:tabs>
-          <w:tab w:val="left" w:pos="851"/>
+          <w:tab w:val="left" w:pos="993"/>
         </w:tabs>
-        <w:ind w:left="0" w:firstLine="851"/>
+        <w:spacing w:after="0"/>
+        <w:ind w:firstLine="567"/>
         <w:jc w:val="both"/>
         <w:rPr>
-          <w:sz w:val="32"/>
-        </w:rPr>
-      </w:pPr>
-      <w:bookmarkStart w:id="0" w:name="_GoBack"/>
-      <w:bookmarkEnd w:id="0"/>
+          <w:rFonts w:ascii="Times New Roman" w:hAnsi="Times New Roman" w:cs="Times New Roman"/>
+          <w:color w:val="000000"/>
+          <w:sz w:val="28"/>
+          <w:szCs w:val="28"/>
+          <w:shd w:val="clear" w:color="auto" w:fill="FFFFFF"/>
+        </w:rPr>
+      </w:pPr>
+      <w:r>
+        <w:rPr>
+          <w:rFonts w:ascii="Times New Roman" w:hAnsi="Times New Roman" w:cs="Times New Roman"/>
+          <w:color w:val="000000"/>
+          <w:sz w:val="28"/>
+          <w:szCs w:val="28"/>
+          <w:shd w:val="clear" w:color="auto" w:fill="FFFFFF"/>
+        </w:rPr>
+        <w:t>3.</w:t>
+      </w:r>
+      <w:r>
+        <w:rPr>
+          <w:rFonts w:ascii="Times New Roman" w:hAnsi="Times New Roman" w:cs="Times New Roman"/>
+          <w:color w:val="000000"/>
+          <w:sz w:val="28"/>
+          <w:szCs w:val="28"/>
+          <w:shd w:val="clear" w:color="auto" w:fill="FFFFFF"/>
+        </w:rPr>
+        <w:tab/>
+      </w:r>
+      <w:r>
+        <w:rPr>
+          <w:rFonts w:ascii="Times New Roman" w:hAnsi="Times New Roman" w:cs="Times New Roman"/>
+          <w:color w:val="000000"/>
+          <w:sz w:val="28"/>
+          <w:szCs w:val="28"/>
+          <w:shd w:val="clear" w:color="auto" w:fill="FFFFFF"/>
+        </w:rPr>
+        <w:t xml:space="preserve">Идеология сообщества </w:t>
+      </w:r>
+      <w:proofErr w:type="spellStart"/>
+      <w:r>
+        <w:rPr>
+          <w:rFonts w:ascii="Times New Roman" w:hAnsi="Times New Roman" w:cs="Times New Roman"/>
+          <w:color w:val="000000"/>
+          <w:sz w:val="28"/>
+          <w:szCs w:val="28"/>
+          <w:shd w:val="clear" w:color="auto" w:fill="FFFFFF"/>
+        </w:rPr>
+        <w:t>Delta</w:t>
+      </w:r>
+      <w:proofErr w:type="spellEnd"/>
+      <w:r>
+        <w:rPr>
+          <w:rFonts w:ascii="Times New Roman" w:hAnsi="Times New Roman" w:cs="Times New Roman"/>
+          <w:color w:val="000000"/>
+          <w:sz w:val="28"/>
+          <w:szCs w:val="28"/>
+          <w:shd w:val="clear" w:color="auto" w:fill="FFFFFF"/>
+        </w:rPr>
+        <w:t xml:space="preserve"> несёт собой концепцию военизированного подразделения специального назначения, которая по своему функционалу в значительной степени различается с функциями полиции города и процедурами, установленными в рамках компетенции исполнительной власти. Это является основополагающим и фундаментальным различием между нашими организациями.</w:t>
+      </w:r>
+    </w:p>
+    <w:p>
+      <w:pPr>
+        <w:spacing w:after="0"/>
+        <w:ind w:firstLine="567"/>
+        <w:jc w:val="both"/>
+        <w:rPr>
+          <w:rFonts w:ascii="Times New Roman" w:hAnsi="Times New Roman" w:cs="Times New Roman"/>
+          <w:color w:val="000000"/>
+          <w:sz w:val="28"/>
+          <w:szCs w:val="28"/>
+          <w:shd w:val="clear" w:color="auto" w:fill="FFFFFF"/>
+        </w:rPr>
+      </w:pPr>
+      <w:r>
+        <w:rPr>
+          <w:rFonts w:ascii="Times New Roman" w:hAnsi="Times New Roman" w:cs="Times New Roman"/>
+          <w:color w:val="000000"/>
+          <w:sz w:val="28"/>
+          <w:szCs w:val="28"/>
+          <w:shd w:val="clear" w:color="auto" w:fill="FFFFFF"/>
+        </w:rPr>
+        <w:t>Тем не менее, мы будем рады совместной работе и дальнейшему сотрудничеству.</w:t>
+      </w:r>
+    </w:p>
+    <w:p>
+      <w:pPr>
+        <w:spacing w:after="0"/>
+        <w:ind w:firstLine="567"/>
+        <w:rPr>
+          <w:rFonts w:ascii="Times New Roman" w:hAnsi="Times New Roman" w:cs="Times New Roman"/>
+          <w:color w:val="000000"/>
+          <w:sz w:val="28"/>
+          <w:szCs w:val="28"/>
+          <w:shd w:val="clear" w:color="auto" w:fill="FFFFFF"/>
+        </w:rPr>
+      </w:pPr>
+    </w:p>
+    <w:p>
+      <w:pPr>
+        <w:spacing w:after="0"/>
+        <w:rPr>
+          <w:rFonts w:ascii="Times New Roman" w:hAnsi="Times New Roman" w:cs="Times New Roman"/>
+          <w:sz w:val="28"/>
+          <w:szCs w:val="28"/>
+        </w:rPr>
+      </w:pPr>
+      <w:r>
+        <w:rPr>
+          <w:rFonts w:ascii="Times New Roman" w:hAnsi="Times New Roman" w:cs="Times New Roman"/>
+          <w:color w:val="000000"/>
+          <w:sz w:val="28"/>
+          <w:szCs w:val="28"/>
+          <w:shd w:val="clear" w:color="auto" w:fill="FFFFFF"/>
+        </w:rPr>
+        <w:t>С уважением,</w:t>
+      </w:r>
+      <w:r>
+        <w:rPr>
+          <w:rFonts w:ascii="Times New Roman" w:hAnsi="Times New Roman" w:cs="Times New Roman"/>
+          <w:color w:val="000000"/>
+          <w:sz w:val="28"/>
+          <w:szCs w:val="28"/>
+        </w:rPr>
+        <w:br/>
+      </w:r>
+      <w:r>
+        <w:rPr>
+          <w:rFonts w:ascii="Times New Roman" w:hAnsi="Times New Roman" w:cs="Times New Roman"/>
+          <w:color w:val="000000"/>
+          <w:sz w:val="28"/>
+          <w:szCs w:val="28"/>
+          <w:shd w:val="clear" w:color="auto" w:fill="FFFFFF"/>
+        </w:rPr>
+        <w:t xml:space="preserve">Руководитель SPPD </w:t>
+      </w:r>
+      <w:proofErr w:type="spellStart"/>
+      <w:r>
+        <w:rPr>
+          <w:rFonts w:ascii="Times New Roman" w:hAnsi="Times New Roman" w:cs="Times New Roman"/>
+          <w:color w:val="000000"/>
+          <w:sz w:val="28"/>
+          <w:szCs w:val="28"/>
+          <w:shd w:val="clear" w:color="auto" w:fill="FFFFFF"/>
+        </w:rPr>
+        <w:t>AntiCrime</w:t>
+      </w:r>
+      <w:proofErr w:type="spellEnd"/>
+      <w:r>
+        <w:rPr>
+          <w:rFonts w:ascii="Times New Roman" w:hAnsi="Times New Roman" w:cs="Times New Roman"/>
+          <w:color w:val="000000"/>
+          <w:sz w:val="28"/>
+          <w:szCs w:val="28"/>
+          <w:shd w:val="clear" w:color="auto" w:fill="FFFFFF"/>
+        </w:rPr>
+        <w:t xml:space="preserve"> </w:t>
+      </w:r>
+      <w:proofErr w:type="spellStart"/>
+      <w:r>
+        <w:rPr>
+          <w:rFonts w:ascii="Times New Roman" w:hAnsi="Times New Roman" w:cs="Times New Roman"/>
+          <w:color w:val="000000"/>
+          <w:sz w:val="28"/>
+          <w:szCs w:val="28"/>
+          <w:shd w:val="clear" w:color="auto" w:fill="FFFFFF"/>
+        </w:rPr>
+        <w:t>Force</w:t>
+      </w:r>
+      <w:proofErr w:type="spellEnd"/>
+      <w:r>
+        <w:rPr>
+          <w:rFonts w:ascii="Times New Roman" w:hAnsi="Times New Roman" w:cs="Times New Roman"/>
+          <w:color w:val="000000"/>
+          <w:sz w:val="28"/>
+          <w:szCs w:val="28"/>
+          <w:shd w:val="clear" w:color="auto" w:fill="FFFFFF"/>
+        </w:rPr>
+        <w:t xml:space="preserve">, </w:t>
+      </w:r>
+      <w:r>
+        <w:rPr>
+          <w:rFonts w:ascii="Times New Roman" w:hAnsi="Times New Roman" w:cs="Times New Roman"/>
+          <w:color w:val="000000"/>
+          <w:sz w:val="28"/>
+          <w:szCs w:val="28"/>
+          <w:shd w:val="clear" w:color="auto" w:fill="FFFFFF"/>
+        </w:rPr>
+        <w:tab/>
+      </w:r>
+      <w:r>
+        <w:rPr>
+          <w:rFonts w:ascii="Times New Roman" w:hAnsi="Times New Roman" w:cs="Times New Roman"/>
+          <w:color w:val="000000"/>
+          <w:sz w:val="28"/>
+          <w:szCs w:val="28"/>
+          <w:shd w:val="clear" w:color="auto" w:fill="FFFFFF"/>
+        </w:rPr>
+        <w:tab/>
+      </w:r>
+      <w:r>
+        <w:rPr>
+          <w:rFonts w:ascii="Times New Roman" w:hAnsi="Times New Roman" w:cs="Times New Roman"/>
+          <w:color w:val="000000"/>
+          <w:sz w:val="28"/>
+          <w:szCs w:val="28"/>
+          <w:shd w:val="clear" w:color="auto" w:fill="FFFFFF"/>
+        </w:rPr>
+        <w:tab/>
+      </w:r>
+      <w:r>
+        <w:rPr>
+          <w:rFonts w:ascii="Times New Roman" w:hAnsi="Times New Roman" w:cs="Times New Roman"/>
+          <w:color w:val="000000"/>
+          <w:sz w:val="28"/>
+          <w:szCs w:val="28"/>
+          <w:shd w:val="clear" w:color="auto" w:fill="FFFFFF"/>
+        </w:rPr>
+        <w:tab/>
+      </w:r>
+      <w:proofErr w:type="spellStart"/>
+      <w:r>
+        <w:rPr>
+          <w:rFonts w:ascii="Times New Roman" w:hAnsi="Times New Roman" w:cs="Times New Roman"/>
+          <w:color w:val="000000"/>
+          <w:sz w:val="28"/>
+          <w:szCs w:val="28"/>
+          <w:shd w:val="clear" w:color="auto" w:fill="FFFFFF"/>
+        </w:rPr>
+        <w:t>cptPriMan</w:t>
+      </w:r>
+      <w:proofErr w:type="spellEnd"/>
     </w:p>
     <w:sectPr>
       <w:pgSz w:w="11906" w:h="16838"/>
@@ -684,6 +815,7 @@
   <w:style w:type="character" w:default="1" w:styleId="a0">
     <w:name w:val="Default Paragraph Font"/>
     <w:uiPriority w:val="1"/>
+    <w:semiHidden/>
     <w:unhideWhenUsed/>
   </w:style>
   <w:style w:type="table" w:default="1" w:styleId="a1">
@@ -884,6 +1016,7 @@
   <w:style w:type="character" w:default="1" w:styleId="a0">
     <w:name w:val="Default Paragraph Font"/>
     <w:uiPriority w:val="1"/>
+    <w:semiHidden/>
     <w:unhideWhenUsed/>
   </w:style>
   <w:style w:type="table" w:default="1" w:styleId="a1">

</xml_diff>